<commit_message>
CID updated with 2 parts + presentation started
Now waiting for Andrea and his part
</commit_message>
<xml_diff>
--- a/3. Code Inspection Document (working space)/Assigned Class in Detail Restored.docx
+++ b/3. Code Inspection Document (working space)/Assigned Class in Detail Restored.docx
@@ -9,8 +9,6 @@
       <w:r>
         <w:t>5.3 Assigned Class i</w:t>
       </w:r>
-      <w:bookmarkStart w:id="0" w:name="_GoBack"/>
-      <w:bookmarkEnd w:id="0"/>
       <w:r>
         <w:t>n Detail</w:t>
       </w:r>
@@ -190,115 +188,10 @@
         <w:jc w:val="both"/>
       </w:pPr>
       <w:r>
-        <w:rPr>
-          <w:color w:val="FF0000"/>
-        </w:rPr>
-        <w:t>There are public attributes and private methods… useful in this case?</w:t>
-      </w:r>
-    </w:p>
-    <w:p>
-      <w:pPr>
-        <w:pStyle w:val="Paragrafoelenco"/>
-        <w:numPr>
-          <w:ilvl w:val="0"/>
-          <w:numId w:val="1"/>
-        </w:numPr>
-        <w:jc w:val="both"/>
-        <w:rPr>
-          <w:i/>
-          <w:color w:val="FF0000"/>
-        </w:rPr>
-      </w:pPr>
-      <w:r>
-        <w:rPr>
-          <w:i/>
-          <w:color w:val="FF0000"/>
-        </w:rPr>
-        <w:t xml:space="preserve">    final private static </w:t>
-      </w:r>
-      <w:proofErr w:type="spellStart"/>
-      <w:r>
-        <w:rPr>
-          <w:i/>
-          <w:color w:val="FF0000"/>
-        </w:rPr>
-        <w:t>LocalStringManagerImpl</w:t>
-      </w:r>
-      <w:proofErr w:type="spellEnd"/>
-      <w:r>
-        <w:rPr>
-          <w:i/>
-          <w:color w:val="FF0000"/>
-        </w:rPr>
-        <w:t xml:space="preserve"> </w:t>
-      </w:r>
-      <w:proofErr w:type="spellStart"/>
-      <w:r>
-        <w:rPr>
-          <w:i/>
-          <w:color w:val="FF0000"/>
-        </w:rPr>
-        <w:t>localStrings</w:t>
-      </w:r>
-      <w:proofErr w:type="spellEnd"/>
-      <w:r>
-        <w:rPr>
-          <w:i/>
-          <w:color w:val="FF0000"/>
-        </w:rPr>
-        <w:t xml:space="preserve"> = new </w:t>
-      </w:r>
-      <w:proofErr w:type="spellStart"/>
-      <w:r>
-        <w:rPr>
-          <w:i/>
-          <w:color w:val="FF0000"/>
-        </w:rPr>
-        <w:t>LocalStringManagerImpl</w:t>
-      </w:r>
-      <w:proofErr w:type="spellEnd"/>
-      <w:r>
-        <w:rPr>
-          <w:i/>
-          <w:color w:val="FF0000"/>
-        </w:rPr>
-        <w:t>(</w:t>
-      </w:r>
-      <w:proofErr w:type="spellStart"/>
-      <w:r>
-        <w:rPr>
-          <w:i/>
-          <w:color w:val="FF0000"/>
-        </w:rPr>
-        <w:t>ListSubComponentsCommand.class</w:t>
-      </w:r>
-      <w:proofErr w:type="spellEnd"/>
-      <w:r>
-        <w:rPr>
-          <w:i/>
-          <w:color w:val="FF0000"/>
-        </w:rPr>
-        <w:t xml:space="preserve">);   </w:t>
-      </w:r>
-    </w:p>
-    <w:p>
-      <w:pPr>
-        <w:pStyle w:val="Paragrafoelenco"/>
-        <w:jc w:val="both"/>
-        <w:rPr>
-          <w:i/>
-          <w:color w:val="FF0000"/>
-          <w:lang w:val="it-IT"/>
-        </w:rPr>
-      </w:pPr>
-      <w:r>
-        <w:rPr>
-          <w:i/>
-          <w:color w:val="FF0000"/>
-          <w:lang w:val="it-IT"/>
-        </w:rPr>
-        <w:t>E IL COSTRUTTORE VERO E PROPRIO?</w:t>
-      </w:r>
+        <w:t>No ‘standard’ constructor of the class exists.</w:t>
+      </w:r>
+      <w:bookmarkStart w:id="0" w:name="_GoBack"/>
+      <w:bookmarkEnd w:id="0"/>
     </w:p>
     <w:p>
       <w:pPr>

</xml_diff>